<commit_message>
fix: Replaced 内 with 內
</commit_message>
<xml_diff>
--- a/手寫表格.docx
+++ b/手寫表格.docx
@@ -131,7 +131,25 @@
           <w:sz w:val="32"/>
           <w:szCs w:val="32"/>
         </w:rPr>
-        <w:t>每個格子應填入的文字，標示在格子的上方。</w:t>
+        <w:t>每</w:t>
+      </w:r>
+      <w:proofErr w:type="gramStart"/>
+      <w:r>
+        <w:rPr>
+          <w:rFonts w:ascii="思源宋體 SemiBold" w:eastAsia="思源宋體 SemiBold" w:hAnsi="思源宋體 SemiBold" w:hint="eastAsia"/>
+          <w:sz w:val="32"/>
+          <w:szCs w:val="32"/>
+        </w:rPr>
+        <w:t>個</w:t>
+      </w:r>
+      <w:proofErr w:type="gramEnd"/>
+      <w:r>
+        <w:rPr>
+          <w:rFonts w:ascii="思源宋體 SemiBold" w:eastAsia="思源宋體 SemiBold" w:hAnsi="思源宋體 SemiBold" w:hint="eastAsia"/>
+          <w:sz w:val="32"/>
+          <w:szCs w:val="32"/>
+        </w:rPr>
+        <w:t>格子應填入的文字，標示在格子的上方。</w:t>
       </w:r>
     </w:p>
     <w:p>
@@ -211,7 +229,16 @@
           <w:sz w:val="32"/>
           <w:szCs w:val="32"/>
         </w:rPr>
-        <w:t>如果寫錯字，請把該格</w:t>
+        <w:t>如果寫錯字，請把</w:t>
+      </w:r>
+      <w:proofErr w:type="gramStart"/>
+      <w:r>
+        <w:rPr>
+          <w:rFonts w:ascii="思源宋體 SemiBold" w:eastAsia="思源宋體 SemiBold" w:hAnsi="思源宋體 SemiBold" w:hint="eastAsia"/>
+          <w:sz w:val="32"/>
+          <w:szCs w:val="32"/>
+        </w:rPr>
+        <w:t>該格</w:t>
       </w:r>
       <w:r>
         <w:rPr>
@@ -219,7 +246,34 @@
           <w:sz w:val="32"/>
           <w:szCs w:val="32"/>
         </w:rPr>
-        <w:t>畫叉，並寫在最後一頁的補寫格中。</w:t>
+        <w:t>畫叉，</w:t>
+      </w:r>
+      <w:proofErr w:type="gramEnd"/>
+      <w:r>
+        <w:rPr>
+          <w:rFonts w:ascii="思源宋體 SemiBold" w:eastAsia="思源宋體 SemiBold" w:hAnsi="思源宋體 SemiBold" w:hint="eastAsia"/>
+          <w:sz w:val="32"/>
+          <w:szCs w:val="32"/>
+        </w:rPr>
+        <w:t>並寫在最後一頁的</w:t>
+      </w:r>
+      <w:proofErr w:type="gramStart"/>
+      <w:r>
+        <w:rPr>
+          <w:rFonts w:ascii="思源宋體 SemiBold" w:eastAsia="思源宋體 SemiBold" w:hAnsi="思源宋體 SemiBold" w:hint="eastAsia"/>
+          <w:sz w:val="32"/>
+          <w:szCs w:val="32"/>
+        </w:rPr>
+        <w:t>補寫格中</w:t>
+      </w:r>
+      <w:proofErr w:type="gramEnd"/>
+      <w:r>
+        <w:rPr>
+          <w:rFonts w:ascii="思源宋體 SemiBold" w:eastAsia="思源宋體 SemiBold" w:hAnsi="思源宋體 SemiBold" w:hint="eastAsia"/>
+          <w:sz w:val="32"/>
+          <w:szCs w:val="32"/>
+        </w:rPr>
+        <w:t>。</w:t>
       </w:r>
     </w:p>
     <w:p>
@@ -347,12 +401,14 @@
                 <w:rFonts w:ascii="思源宋體 Medium" w:eastAsia="思源宋體 Medium" w:hAnsi="思源宋體 Medium"/>
               </w:rPr>
             </w:pPr>
+            <w:proofErr w:type="gramStart"/>
             <w:r>
               <w:rPr>
                 <w:rFonts w:ascii="思源宋體 Medium" w:eastAsia="思源宋體 Medium" w:hAnsi="思源宋體 Medium" w:hint="eastAsia"/>
               </w:rPr>
               <w:t>一</w:t>
             </w:r>
+            <w:proofErr w:type="gramEnd"/>
           </w:p>
         </w:tc>
         <w:tc>
@@ -766,12 +822,14 @@
                 <w:rFonts w:ascii="思源宋體 Medium" w:eastAsia="思源宋體 Medium" w:hAnsi="思源宋體 Medium"/>
               </w:rPr>
             </w:pPr>
+            <w:proofErr w:type="gramStart"/>
             <w:r>
               <w:rPr>
                 <w:rFonts w:ascii="思源宋體 Medium" w:eastAsia="思源宋體 Medium" w:hAnsi="思源宋體 Medium" w:hint="eastAsia"/>
               </w:rPr>
               <w:t>個</w:t>
             </w:r>
+            <w:proofErr w:type="gramEnd"/>
           </w:p>
         </w:tc>
         <w:tc>
@@ -2486,12 +2544,14 @@
                 <w:rFonts w:ascii="思源宋體 Medium" w:eastAsia="思源宋體 Medium" w:hAnsi="思源宋體 Medium"/>
               </w:rPr>
             </w:pPr>
+            <w:proofErr w:type="gramStart"/>
             <w:r>
               <w:rPr>
                 <w:rFonts w:ascii="思源宋體 Medium" w:eastAsia="思源宋體 Medium" w:hAnsi="思源宋體 Medium" w:hint="eastAsia"/>
               </w:rPr>
               <w:t>于</w:t>
             </w:r>
+            <w:proofErr w:type="gramEnd"/>
           </w:p>
         </w:tc>
         <w:tc>
@@ -5370,12 +5430,14 @@
                 <w:rFonts w:ascii="思源宋體 Medium" w:eastAsia="思源宋體 Medium" w:hAnsi="思源宋體 Medium"/>
               </w:rPr>
             </w:pPr>
+            <w:proofErr w:type="gramStart"/>
             <w:r>
               <w:rPr>
                 <w:rFonts w:ascii="思源宋體 Medium" w:eastAsia="思源宋體 Medium" w:hAnsi="思源宋體 Medium" w:hint="eastAsia"/>
               </w:rPr>
               <w:t>世</w:t>
             </w:r>
+            <w:proofErr w:type="gramEnd"/>
           </w:p>
         </w:tc>
         <w:tc>
@@ -5987,12 +6049,14 @@
                 <w:rFonts w:ascii="思源宋體 Medium" w:eastAsia="思源宋體 Medium" w:hAnsi="思源宋體 Medium"/>
               </w:rPr>
             </w:pPr>
+            <w:proofErr w:type="gramStart"/>
             <w:r>
               <w:rPr>
                 <w:rFonts w:ascii="思源宋體 Medium" w:eastAsia="思源宋體 Medium" w:hAnsi="思源宋體 Medium" w:hint="eastAsia"/>
               </w:rPr>
               <w:t>感</w:t>
             </w:r>
+            <w:proofErr w:type="gramEnd"/>
           </w:p>
         </w:tc>
       </w:tr>
@@ -7614,12 +7678,14 @@
                 <w:rFonts w:ascii="思源宋體 Medium" w:eastAsia="思源宋體 Medium" w:hAnsi="思源宋體 Medium"/>
               </w:rPr>
             </w:pPr>
+            <w:proofErr w:type="gramStart"/>
             <w:r>
               <w:rPr>
                 <w:rFonts w:ascii="思源宋體 Medium" w:eastAsia="思源宋體 Medium" w:hAnsi="思源宋體 Medium" w:hint="eastAsia"/>
               </w:rPr>
               <w:t>併</w:t>
             </w:r>
+            <w:proofErr w:type="gramEnd"/>
           </w:p>
         </w:tc>
         <w:tc>
@@ -10987,7 +11053,7 @@
               <w:rPr>
                 <w:rFonts w:ascii="思源宋體 Medium" w:eastAsia="思源宋體 Medium" w:hAnsi="思源宋體 Medium" w:hint="eastAsia"/>
               </w:rPr>
-              <w:t>内</w:t>
+              <w:t>內</w:t>
             </w:r>
           </w:p>
         </w:tc>
@@ -12272,12 +12338,14 @@
                 <w:rFonts w:ascii="思源宋體 Medium" w:eastAsia="思源宋體 Medium" w:hAnsi="思源宋體 Medium"/>
               </w:rPr>
             </w:pPr>
+            <w:proofErr w:type="gramStart"/>
             <w:r>
               <w:rPr>
                 <w:rFonts w:ascii="思源宋體 Medium" w:eastAsia="思源宋體 Medium" w:hAnsi="思源宋體 Medium" w:hint="eastAsia"/>
               </w:rPr>
               <w:t>象</w:t>
             </w:r>
+            <w:proofErr w:type="gramEnd"/>
           </w:p>
         </w:tc>
         <w:tc>
@@ -14862,12 +14930,14 @@
                 <w:rFonts w:ascii="思源宋體 Medium" w:eastAsia="思源宋體 Medium" w:hAnsi="思源宋體 Medium"/>
               </w:rPr>
             </w:pPr>
+            <w:proofErr w:type="gramStart"/>
             <w:r>
               <w:rPr>
                 <w:rFonts w:ascii="思源宋體 Medium" w:eastAsia="思源宋體 Medium" w:hAnsi="思源宋體 Medium" w:hint="eastAsia"/>
               </w:rPr>
               <w:t>醫</w:t>
             </w:r>
+            <w:proofErr w:type="gramEnd"/>
           </w:p>
         </w:tc>
         <w:tc>
@@ -19792,12 +19862,14 @@
                 <w:rFonts w:ascii="思源宋體 Medium" w:eastAsia="思源宋體 Medium" w:hAnsi="思源宋體 Medium"/>
               </w:rPr>
             </w:pPr>
+            <w:proofErr w:type="gramStart"/>
             <w:r>
               <w:rPr>
                 <w:rFonts w:ascii="思源宋體 Medium" w:eastAsia="思源宋體 Medium" w:hAnsi="思源宋體 Medium" w:hint="eastAsia"/>
               </w:rPr>
               <w:t>曆</w:t>
             </w:r>
+            <w:proofErr w:type="gramEnd"/>
           </w:p>
         </w:tc>
         <w:tc>
@@ -20630,12 +20702,14 @@
                 <w:rFonts w:ascii="思源宋體 Medium" w:eastAsia="思源宋體 Medium" w:hAnsi="思源宋體 Medium"/>
               </w:rPr>
             </w:pPr>
+            <w:proofErr w:type="gramStart"/>
             <w:r>
               <w:rPr>
                 <w:rFonts w:ascii="思源宋體 Medium" w:eastAsia="思源宋體 Medium" w:hAnsi="思源宋體 Medium" w:hint="eastAsia"/>
               </w:rPr>
               <w:t>準</w:t>
             </w:r>
+            <w:proofErr w:type="gramEnd"/>
           </w:p>
         </w:tc>
         <w:tc>
@@ -21088,12 +21162,14 @@
                 <w:rFonts w:ascii="思源宋體 Medium" w:eastAsia="思源宋體 Medium" w:hAnsi="思源宋體 Medium"/>
               </w:rPr>
             </w:pPr>
+            <w:proofErr w:type="gramStart"/>
             <w:r>
               <w:rPr>
                 <w:rFonts w:ascii="思源宋體 Medium" w:eastAsia="思源宋體 Medium" w:hAnsi="思源宋體 Medium" w:hint="eastAsia"/>
               </w:rPr>
               <w:t>複</w:t>
             </w:r>
+            <w:proofErr w:type="gramEnd"/>
           </w:p>
         </w:tc>
         <w:tc>
@@ -21683,12 +21759,14 @@
                 <w:rFonts w:ascii="思源宋體 Medium" w:eastAsia="思源宋體 Medium" w:hAnsi="思源宋體 Medium"/>
               </w:rPr>
             </w:pPr>
+            <w:proofErr w:type="gramStart"/>
             <w:r>
               <w:rPr>
                 <w:rFonts w:ascii="思源宋體 Medium" w:eastAsia="思源宋體 Medium" w:hAnsi="思源宋體 Medium" w:hint="eastAsia"/>
               </w:rPr>
               <w:t>介</w:t>
             </w:r>
+            <w:proofErr w:type="gramEnd"/>
           </w:p>
         </w:tc>
       </w:tr>
@@ -24104,12 +24182,14 @@
                 <w:rFonts w:ascii="思源宋體 Medium" w:eastAsia="思源宋體 Medium" w:hAnsi="思源宋體 Medium"/>
               </w:rPr>
             </w:pPr>
+            <w:proofErr w:type="gramStart"/>
             <w:r>
               <w:rPr>
                 <w:rFonts w:ascii="思源宋體 Medium" w:eastAsia="思源宋體 Medium" w:hAnsi="思源宋體 Medium" w:hint="eastAsia"/>
               </w:rPr>
               <w:t>沉</w:t>
             </w:r>
+            <w:proofErr w:type="gramEnd"/>
           </w:p>
         </w:tc>
         <w:tc>
@@ -24435,12 +24515,14 @@
                 <w:rFonts w:ascii="思源宋體 Medium" w:eastAsia="思源宋體 Medium" w:hAnsi="思源宋體 Medium"/>
               </w:rPr>
             </w:pPr>
+            <w:proofErr w:type="gramStart"/>
             <w:r>
               <w:rPr>
                 <w:rFonts w:ascii="思源宋體 Medium" w:eastAsia="思源宋體 Medium" w:hAnsi="思源宋體 Medium" w:hint="eastAsia"/>
               </w:rPr>
               <w:t>務</w:t>
             </w:r>
+            <w:proofErr w:type="gramEnd"/>
           </w:p>
         </w:tc>
         <w:tc>
@@ -26111,12 +26193,14 @@
                 <w:rFonts w:ascii="思源宋體 Medium" w:eastAsia="思源宋體 Medium" w:hAnsi="思源宋體 Medium"/>
               </w:rPr>
             </w:pPr>
+            <w:proofErr w:type="gramStart"/>
             <w:r>
               <w:rPr>
                 <w:rFonts w:ascii="思源宋體 Medium" w:eastAsia="思源宋體 Medium" w:hAnsi="思源宋體 Medium" w:hint="eastAsia"/>
               </w:rPr>
               <w:t>緻</w:t>
             </w:r>
+            <w:proofErr w:type="gramEnd"/>
           </w:p>
         </w:tc>
         <w:tc>
@@ -26965,6 +27049,7 @@
                 <w:rFonts w:ascii="思源宋體 Medium" w:eastAsia="思源宋體 Medium" w:hAnsi="思源宋體 Medium"/>
               </w:rPr>
             </w:pPr>
+            <w:proofErr w:type="gramStart"/>
             <w:r>
               <w:rPr>
                 <w:rFonts w:ascii="思源宋體 Medium" w:eastAsia="思源宋體 Medium" w:hAnsi="思源宋體 Medium" w:hint="eastAsia"/>
@@ -26972,6 +27057,7 @@
               <w:lastRenderedPageBreak/>
               <w:t>研</w:t>
             </w:r>
+            <w:proofErr w:type="gramEnd"/>
           </w:p>
         </w:tc>
         <w:tc>
@@ -28333,34 +28419,38 @@
                 <w:rFonts w:ascii="思源宋體 Medium" w:eastAsia="思源宋體 Medium" w:hAnsi="思源宋體 Medium"/>
               </w:rPr>
             </w:pPr>
+            <w:proofErr w:type="gramStart"/>
             <w:r>
               <w:rPr>
                 <w:rFonts w:ascii="思源宋體 Medium" w:eastAsia="思源宋體 Medium" w:hAnsi="思源宋體 Medium" w:hint="eastAsia"/>
               </w:rPr>
               <w:t>睛</w:t>
             </w:r>
-          </w:p>
-        </w:tc>
-        <w:tc>
-          <w:tcPr>
-            <w:tcW w:w="1049" w:type="dxa"/>
-            <w:vAlign w:val="center"/>
-          </w:tcPr>
-          <w:p>
-            <w:pPr>
-              <w:widowControl/>
-              <w:snapToGrid w:val="0"/>
-              <w:jc w:val="center"/>
-              <w:rPr>
-                <w:rFonts w:ascii="思源宋體 Medium" w:eastAsia="思源宋體 Medium" w:hAnsi="思源宋體 Medium"/>
-              </w:rPr>
-            </w:pPr>
+            <w:proofErr w:type="gramEnd"/>
+          </w:p>
+        </w:tc>
+        <w:tc>
+          <w:tcPr>
+            <w:tcW w:w="1049" w:type="dxa"/>
+            <w:vAlign w:val="center"/>
+          </w:tcPr>
+          <w:p>
+            <w:pPr>
+              <w:widowControl/>
+              <w:snapToGrid w:val="0"/>
+              <w:jc w:val="center"/>
+              <w:rPr>
+                <w:rFonts w:ascii="思源宋體 Medium" w:eastAsia="思源宋體 Medium" w:hAnsi="思源宋體 Medium"/>
+              </w:rPr>
+            </w:pPr>
+            <w:proofErr w:type="gramStart"/>
             <w:r>
               <w:rPr>
                 <w:rFonts w:ascii="思源宋體 Medium" w:eastAsia="思源宋體 Medium" w:hAnsi="思源宋體 Medium" w:hint="eastAsia"/>
               </w:rPr>
               <w:t>闆</w:t>
             </w:r>
+            <w:proofErr w:type="gramEnd"/>
           </w:p>
         </w:tc>
         <w:tc>
@@ -28399,12 +28489,14 @@
                 <w:rFonts w:ascii="思源宋體 Medium" w:eastAsia="思源宋體 Medium" w:hAnsi="思源宋體 Medium"/>
               </w:rPr>
             </w:pPr>
+            <w:proofErr w:type="gramStart"/>
             <w:r>
               <w:rPr>
                 <w:rFonts w:ascii="思源宋體 Medium" w:eastAsia="思源宋體 Medium" w:hAnsi="思源宋體 Medium" w:hint="eastAsia"/>
               </w:rPr>
               <w:t>況</w:t>
             </w:r>
+            <w:proofErr w:type="gramEnd"/>
           </w:p>
         </w:tc>
         <w:tc>
@@ -31305,12 +31397,14 @@
                 <w:rFonts w:ascii="思源宋體 Medium" w:eastAsia="思源宋體 Medium" w:hAnsi="思源宋體 Medium"/>
               </w:rPr>
             </w:pPr>
+            <w:proofErr w:type="gramStart"/>
             <w:r>
               <w:rPr>
                 <w:rFonts w:ascii="思源宋體 Medium" w:eastAsia="思源宋體 Medium" w:hAnsi="思源宋體 Medium" w:hint="eastAsia"/>
               </w:rPr>
               <w:t>勞</w:t>
             </w:r>
+            <w:proofErr w:type="gramEnd"/>
           </w:p>
         </w:tc>
         <w:tc>
@@ -31787,7 +31881,7 @@
               <w:snapToGrid w:val="0"/>
               <w:jc w:val="center"/>
               <w:rPr>
-                <w:rFonts w:ascii="思源宋體 Medium" w:eastAsia="思源宋體 Medium" w:hAnsi="思源宋體 Medium" w:hint="eastAsia"/>
+                <w:rFonts w:ascii="思源宋體 Medium" w:eastAsia="思源宋體 Medium" w:hAnsi="思源宋體 Medium"/>
               </w:rPr>
             </w:pPr>
             <w:r>
@@ -32452,12 +32546,14 @@
                 <w:rFonts w:ascii="思源宋體 Medium" w:eastAsia="思源宋體 Medium" w:hAnsi="思源宋體 Medium"/>
               </w:rPr>
             </w:pPr>
+            <w:proofErr w:type="gramStart"/>
             <w:r>
               <w:rPr>
                 <w:rFonts w:ascii="思源宋體 Medium" w:eastAsia="思源宋體 Medium" w:hAnsi="思源宋體 Medium" w:hint="eastAsia"/>
               </w:rPr>
               <w:t>範</w:t>
             </w:r>
+            <w:proofErr w:type="gramEnd"/>
           </w:p>
         </w:tc>
         <w:tc>
@@ -33748,12 +33844,14 @@
                 <w:rFonts w:ascii="思源宋體 Medium" w:eastAsia="思源宋體 Medium" w:hAnsi="思源宋體 Medium"/>
               </w:rPr>
             </w:pPr>
+            <w:proofErr w:type="gramStart"/>
             <w:r>
               <w:rPr>
                 <w:rFonts w:ascii="思源宋體 Medium" w:eastAsia="思源宋體 Medium" w:hAnsi="思源宋體 Medium" w:hint="eastAsia"/>
               </w:rPr>
               <w:t>堅</w:t>
             </w:r>
+            <w:proofErr w:type="gramEnd"/>
           </w:p>
         </w:tc>
         <w:tc>
@@ -34740,12 +34838,14 @@
                 <w:rFonts w:ascii="思源宋體 Medium" w:eastAsia="思源宋體 Medium" w:hAnsi="思源宋體 Medium"/>
               </w:rPr>
             </w:pPr>
+            <w:proofErr w:type="gramStart"/>
             <w:r>
               <w:rPr>
                 <w:rFonts w:ascii="思源宋體 Medium" w:eastAsia="思源宋體 Medium" w:hAnsi="思源宋體 Medium" w:hint="eastAsia"/>
               </w:rPr>
               <w:t>規</w:t>
             </w:r>
+            <w:proofErr w:type="gramEnd"/>
           </w:p>
         </w:tc>
       </w:tr>
@@ -35068,7 +35168,7 @@
               <w:snapToGrid w:val="0"/>
               <w:jc w:val="center"/>
               <w:rPr>
-                <w:rFonts w:ascii="思源宋體 Medium" w:eastAsia="思源宋體 Medium" w:hAnsi="思源宋體 Medium" w:hint="eastAsia"/>
+                <w:rFonts w:ascii="思源宋體 Medium" w:eastAsia="思源宋體 Medium" w:hAnsi="思源宋體 Medium"/>
               </w:rPr>
             </w:pPr>
             <w:r>
@@ -36654,12 +36754,14 @@
                 <w:rFonts w:ascii="思源宋體 Medium" w:eastAsia="思源宋體 Medium" w:hAnsi="思源宋體 Medium"/>
               </w:rPr>
             </w:pPr>
+            <w:proofErr w:type="gramStart"/>
             <w:r>
               <w:rPr>
                 <w:rFonts w:ascii="思源宋體 Medium" w:eastAsia="思源宋體 Medium" w:hAnsi="思源宋體 Medium" w:hint="eastAsia"/>
               </w:rPr>
               <w:t>疑</w:t>
             </w:r>
+            <w:proofErr w:type="gramEnd"/>
           </w:p>
         </w:tc>
         <w:tc>
@@ -37249,12 +37351,14 @@
                 <w:rFonts w:ascii="思源宋體 Medium" w:eastAsia="思源宋體 Medium" w:hAnsi="思源宋體 Medium"/>
               </w:rPr>
             </w:pPr>
+            <w:proofErr w:type="gramStart"/>
             <w:r>
               <w:rPr>
                 <w:rFonts w:ascii="思源宋體 Medium" w:eastAsia="思源宋體 Medium" w:hAnsi="思源宋體 Medium" w:hint="eastAsia"/>
               </w:rPr>
               <w:t>姆</w:t>
             </w:r>
+            <w:proofErr w:type="gramEnd"/>
           </w:p>
         </w:tc>
         <w:tc>
@@ -37646,12 +37750,14 @@
                 <w:rFonts w:ascii="思源宋體 Medium" w:eastAsia="思源宋體 Medium" w:hAnsi="思源宋體 Medium"/>
               </w:rPr>
             </w:pPr>
+            <w:proofErr w:type="gramStart"/>
             <w:r>
               <w:rPr>
                 <w:rFonts w:ascii="思源宋體 Medium" w:eastAsia="思源宋體 Medium" w:hAnsi="思源宋體 Medium" w:hint="eastAsia"/>
               </w:rPr>
               <w:t>洛</w:t>
             </w:r>
+            <w:proofErr w:type="gramEnd"/>
           </w:p>
         </w:tc>
         <w:tc>
@@ -38043,12 +38149,14 @@
                 <w:rFonts w:ascii="思源宋體 Medium" w:eastAsia="思源宋體 Medium" w:hAnsi="思源宋體 Medium"/>
               </w:rPr>
             </w:pPr>
+            <w:proofErr w:type="gramStart"/>
             <w:r>
               <w:rPr>
                 <w:rFonts w:ascii="思源宋體 Medium" w:eastAsia="思源宋體 Medium" w:hAnsi="思源宋體 Medium" w:hint="eastAsia"/>
               </w:rPr>
               <w:t>瑪</w:t>
             </w:r>
+            <w:proofErr w:type="gramEnd"/>
           </w:p>
         </w:tc>
         <w:tc>
@@ -38765,6 +38873,7 @@
                 <w:rFonts w:ascii="思源宋體 Medium" w:eastAsia="思源宋體 Medium" w:hAnsi="思源宋體 Medium"/>
               </w:rPr>
             </w:pPr>
+            <w:proofErr w:type="gramStart"/>
             <w:r>
               <w:rPr>
                 <w:rFonts w:ascii="思源宋體 Medium" w:eastAsia="思源宋體 Medium" w:hAnsi="思源宋體 Medium" w:hint="eastAsia"/>
@@ -38772,6 +38881,7 @@
               <w:lastRenderedPageBreak/>
               <w:t>娜</w:t>
             </w:r>
+            <w:proofErr w:type="gramEnd"/>
           </w:p>
         </w:tc>
         <w:tc>
@@ -40971,12 +41081,14 @@
                 <w:rFonts w:ascii="思源宋體 Medium" w:eastAsia="思源宋體 Medium" w:hAnsi="思源宋體 Medium"/>
               </w:rPr>
             </w:pPr>
+            <w:proofErr w:type="gramStart"/>
             <w:r>
               <w:rPr>
                 <w:rFonts w:ascii="思源宋體 Medium" w:eastAsia="思源宋體 Medium" w:hAnsi="思源宋體 Medium" w:hint="eastAsia"/>
               </w:rPr>
               <w:t>薩</w:t>
             </w:r>
+            <w:proofErr w:type="gramEnd"/>
           </w:p>
         </w:tc>
         <w:tc>
@@ -41715,6 +41827,7 @@
                 <w:rFonts w:ascii="思源宋體 Medium" w:eastAsia="思源宋體 Medium" w:hAnsi="思源宋體 Medium"/>
               </w:rPr>
             </w:pPr>
+            <w:proofErr w:type="gramStart"/>
             <w:r>
               <w:rPr>
                 <w:rFonts w:ascii="思源宋體 Medium" w:eastAsia="思源宋體 Medium" w:hAnsi="思源宋體 Medium" w:hint="eastAsia"/>
@@ -41722,6 +41835,7 @@
               <w:lastRenderedPageBreak/>
               <w:t>萊</w:t>
             </w:r>
+            <w:proofErr w:type="gramEnd"/>
           </w:p>
         </w:tc>
         <w:tc>

</xml_diff>